<commit_message>
fix create super user and user
</commit_message>
<xml_diff>
--- a/tutorial installasi.docx
+++ b/tutorial installasi.docx
@@ -547,10 +547,12 @@
         <w:rPr>
           <w:b/>
           <w:bCs/>
+          <w:i/>
+          <w:iCs/>
           <w:noProof/>
           <w:color w:val="FF0000"/>
-          <w:sz w:val="28"/>
-          <w:szCs w:val="28"/>
+          <w:sz w:val="32"/>
+          <w:szCs w:val="32"/>
           <w:u w:val="single"/>
           <w:lang w:val="en-US"/>
         </w:rPr>
@@ -559,14 +561,91 @@
         <w:rPr>
           <w:b/>
           <w:bCs/>
+          <w:i/>
+          <w:iCs/>
           <w:noProof/>
           <w:color w:val="FF0000"/>
-          <w:sz w:val="28"/>
-          <w:szCs w:val="28"/>
+          <w:sz w:val="32"/>
+          <w:szCs w:val="32"/>
           <w:u w:val="single"/>
           <w:lang w:val="en-US"/>
         </w:rPr>
-        <w:t>Pastikan File ZIP sudah di-extract di lokasi yang tepat</w:t>
+        <w:t xml:space="preserve">Pastikan </w:t>
+      </w:r>
+      <w:r>
+        <w:rPr>
+          <w:b/>
+          <w:bCs/>
+          <w:i/>
+          <w:iCs/>
+          <w:noProof/>
+          <w:color w:val="FF0000"/>
+          <w:sz w:val="32"/>
+          <w:szCs w:val="32"/>
+          <w:u w:val="single"/>
+          <w:lang w:val="en-US"/>
+        </w:rPr>
+        <w:t>folder</w:t>
+      </w:r>
+      <w:r>
+        <w:rPr>
+          <w:b/>
+          <w:bCs/>
+          <w:i/>
+          <w:iCs/>
+          <w:noProof/>
+          <w:color w:val="FF0000"/>
+          <w:sz w:val="32"/>
+          <w:szCs w:val="32"/>
+          <w:u w:val="single"/>
+          <w:lang w:val="en-US"/>
+        </w:rPr>
+        <w:t xml:space="preserve"> </w:t>
+      </w:r>
+      <w:r>
+        <w:rPr>
+          <w:b/>
+          <w:bCs/>
+          <w:i/>
+          <w:iCs/>
+          <w:noProof/>
+          <w:color w:val="FF0000"/>
+          <w:sz w:val="32"/>
+          <w:szCs w:val="32"/>
+          <w:u w:val="single"/>
+          <w:lang w:val="en-US"/>
+        </w:rPr>
+        <w:t>Cuti-Pegawai-RRI</w:t>
+      </w:r>
+      <w:r>
+        <w:rPr>
+          <w:b/>
+          <w:bCs/>
+          <w:i/>
+          <w:iCs/>
+          <w:noProof/>
+          <w:color w:val="FF0000"/>
+          <w:sz w:val="32"/>
+          <w:szCs w:val="32"/>
+          <w:u w:val="single"/>
+          <w:lang w:val="en-US"/>
+        </w:rPr>
+        <w:t>-laravel</w:t>
+      </w:r>
+      <w:r>
+        <w:rPr>
+          <w:b/>
+          <w:bCs/>
+          <w:i/>
+          <w:iCs/>
+          <w:noProof/>
+          <w:color w:val="FF0000"/>
+          <w:sz w:val="32"/>
+          <w:szCs w:val="32"/>
+          <w:u w:val="single"/>
+          <w:lang w:val="en-US"/>
+        </w:rPr>
+        <w:t xml:space="preserve"> sudah di-extract di lokasi yang tepat</w:t>
       </w:r>
     </w:p>
     <w:p>
@@ -843,7 +922,6 @@
           <w:szCs w:val="28"/>
           <w:lang w:val="en-US"/>
         </w:rPr>
-        <w:lastRenderedPageBreak/>
         <w:t>Cara menginstall XAMPP</w:t>
       </w:r>
     </w:p>
@@ -1251,7 +1329,6 @@
           <w:szCs w:val="28"/>
           <w:lang w:val="en-US"/>
         </w:rPr>
-        <w:lastRenderedPageBreak/>
         <w:drawing>
           <wp:inline distT="0" distB="0" distL="0" distR="0" wp14:anchorId="291B8842" wp14:editId="652742B1">
             <wp:extent cx="2806810" cy="2083807"/>
@@ -1686,7 +1763,6 @@
           <w:u w:val="single"/>
           <w:lang w:val="en-US"/>
         </w:rPr>
-        <w:lastRenderedPageBreak/>
         <w:t>SETTING FILE XAMPP</w:t>
       </w:r>
     </w:p>
@@ -3966,7 +4042,7 @@
           <w:lang w:val="en-US"/>
         </w:rPr>
         <w:drawing>
-          <wp:inline distT="0" distB="0" distL="0" distR="0" wp14:anchorId="3BB89AF4" wp14:editId="08047516">
+          <wp:inline distT="0" distB="0" distL="0" distR="0" wp14:anchorId="3BB89AF4" wp14:editId="0812B251">
             <wp:extent cx="5650035" cy="3038475"/>
             <wp:effectExtent l="0" t="0" r="8255" b="0"/>
             <wp:docPr id="1028764962" name="Picture 30"/>
@@ -4287,7 +4363,7 @@
           <w:lang w:val="en-US"/>
         </w:rPr>
         <w:drawing>
-          <wp:inline distT="0" distB="0" distL="0" distR="0" wp14:anchorId="685D0157" wp14:editId="453471F4">
+          <wp:inline distT="0" distB="0" distL="0" distR="0" wp14:anchorId="685D0157" wp14:editId="766B290C">
             <wp:extent cx="5363609" cy="2638425"/>
             <wp:effectExtent l="0" t="0" r="8890" b="0"/>
             <wp:docPr id="1963811083" name="Picture 2"/>
@@ -4355,7 +4431,7 @@
           <w:lang w:val="en-US"/>
         </w:rPr>
         <w:drawing>
-          <wp:inline distT="0" distB="0" distL="0" distR="0" wp14:anchorId="6736A333" wp14:editId="6BFC32C4">
+          <wp:inline distT="0" distB="0" distL="0" distR="0" wp14:anchorId="6736A333" wp14:editId="54986BC4">
             <wp:extent cx="5321473" cy="2628900"/>
             <wp:effectExtent l="0" t="0" r="0" b="0"/>
             <wp:docPr id="1874212243" name="Picture 1"/>
@@ -4478,7 +4554,7 @@
           <w:lang w:val="en-US"/>
         </w:rPr>
         <w:drawing>
-          <wp:inline distT="0" distB="0" distL="0" distR="0" wp14:anchorId="3A807A95" wp14:editId="62979356">
+          <wp:inline distT="0" distB="0" distL="0" distR="0" wp14:anchorId="3A807A95" wp14:editId="4EE57A7A">
             <wp:extent cx="5731510" cy="1180465"/>
             <wp:effectExtent l="0" t="0" r="2540" b="635"/>
             <wp:docPr id="298960207" name="Picture 35"/>
@@ -4791,7 +4867,7 @@
           <w:lang w:val="en-US"/>
         </w:rPr>
         <w:drawing>
-          <wp:inline distT="0" distB="0" distL="0" distR="0" wp14:anchorId="2E688255" wp14:editId="547D3643">
+          <wp:inline distT="0" distB="0" distL="0" distR="0" wp14:anchorId="2E688255" wp14:editId="796FBE53">
             <wp:extent cx="5731510" cy="947420"/>
             <wp:effectExtent l="0" t="0" r="2540" b="5080"/>
             <wp:docPr id="1233700387" name="Picture 37"/>
@@ -5127,7 +5203,7 @@
           <w:lang w:val="en-US"/>
         </w:rPr>
         <w:drawing>
-          <wp:inline distT="0" distB="0" distL="0" distR="0" wp14:anchorId="1554741E" wp14:editId="249DCAE3">
+          <wp:inline distT="0" distB="0" distL="0" distR="0" wp14:anchorId="1554741E" wp14:editId="139FEDBA">
             <wp:extent cx="4600575" cy="1824225"/>
             <wp:effectExtent l="0" t="0" r="0" b="5080"/>
             <wp:docPr id="1965917370" name="Picture 2"/>
@@ -5195,7 +5271,7 @@
           <w:lang w:val="en-US"/>
         </w:rPr>
         <w:drawing>
-          <wp:inline distT="0" distB="0" distL="0" distR="0" wp14:anchorId="3373EE1B" wp14:editId="18418526">
+          <wp:inline distT="0" distB="0" distL="0" distR="0" wp14:anchorId="3373EE1B" wp14:editId="763969E2">
             <wp:extent cx="4572000" cy="1797192"/>
             <wp:effectExtent l="0" t="0" r="0" b="0"/>
             <wp:docPr id="686161642" name="Picture 3"/>
@@ -5341,7 +5417,7 @@
           <w:lang w:val="en-US"/>
         </w:rPr>
         <w:drawing>
-          <wp:inline distT="0" distB="0" distL="0" distR="0" wp14:anchorId="6534927E" wp14:editId="63C1AE1D">
+          <wp:inline distT="0" distB="0" distL="0" distR="0" wp14:anchorId="6534927E" wp14:editId="2238C063">
             <wp:extent cx="4295775" cy="1764761"/>
             <wp:effectExtent l="0" t="0" r="0" b="6985"/>
             <wp:docPr id="142823627" name="Picture 4"/>
@@ -5409,7 +5485,7 @@
           <w:lang w:val="en-US"/>
         </w:rPr>
         <w:drawing>
-          <wp:anchor distT="0" distB="0" distL="114300" distR="114300" simplePos="0" relativeHeight="251658240" behindDoc="1" locked="0" layoutInCell="1" allowOverlap="1" wp14:anchorId="32E28AC8" wp14:editId="2B9A9137">
+          <wp:anchor distT="0" distB="0" distL="114300" distR="114300" simplePos="0" relativeHeight="251658240" behindDoc="1" locked="0" layoutInCell="1" allowOverlap="1" wp14:anchorId="32E28AC8" wp14:editId="6700BBFD">
             <wp:simplePos x="0" y="0"/>
             <wp:positionH relativeFrom="margin">
               <wp:align>center</wp:align>
@@ -5742,7 +5818,7 @@
           <w:lang w:val="en-US"/>
         </w:rPr>
         <w:drawing>
-          <wp:inline distT="0" distB="0" distL="0" distR="0" wp14:anchorId="5C7D6E34" wp14:editId="5485C9C6">
+          <wp:inline distT="0" distB="0" distL="0" distR="0" wp14:anchorId="5C7D6E34" wp14:editId="48B51C05">
             <wp:extent cx="5076825" cy="2713339"/>
             <wp:effectExtent l="0" t="0" r="0" b="0"/>
             <wp:docPr id="1349405726" name="Picture 7"/>
@@ -5810,7 +5886,7 @@
           <w:lang w:val="en-US"/>
         </w:rPr>
         <w:drawing>
-          <wp:inline distT="0" distB="0" distL="0" distR="0" wp14:anchorId="4897C923" wp14:editId="6BB687D4">
+          <wp:inline distT="0" distB="0" distL="0" distR="0" wp14:anchorId="4897C923" wp14:editId="4850395A">
             <wp:extent cx="5114925" cy="2733701"/>
             <wp:effectExtent l="0" t="0" r="0" b="9525"/>
             <wp:docPr id="694604100" name="Picture 8"/>
@@ -5949,7 +6025,7 @@
           <w:lang w:val="en-US"/>
         </w:rPr>
         <w:drawing>
-          <wp:inline distT="0" distB="0" distL="0" distR="0" wp14:anchorId="1CE38ED9" wp14:editId="1C9A6F8F">
+          <wp:inline distT="0" distB="0" distL="0" distR="0" wp14:anchorId="1CE38ED9" wp14:editId="73CE318F">
             <wp:extent cx="6143625" cy="980148"/>
             <wp:effectExtent l="0" t="0" r="0" b="0"/>
             <wp:docPr id="1153623207" name="Picture 2"/>
@@ -6295,7 +6371,7 @@
           <w:lang w:val="en-US"/>
         </w:rPr>
         <w:drawing>
-          <wp:inline distT="0" distB="0" distL="0" distR="0" wp14:anchorId="625C5465" wp14:editId="2DE09AAB">
+          <wp:inline distT="0" distB="0" distL="0" distR="0" wp14:anchorId="625C5465" wp14:editId="781FB776">
             <wp:extent cx="5731510" cy="1818005"/>
             <wp:effectExtent l="0" t="0" r="2540" b="0"/>
             <wp:docPr id="1365393052" name="Picture 14"/>
@@ -6454,7 +6530,7 @@
           <w:lang w:val="en-US"/>
         </w:rPr>
         <w:drawing>
-          <wp:inline distT="0" distB="0" distL="0" distR="0" wp14:anchorId="6A6EE0E9" wp14:editId="192B5174">
+          <wp:inline distT="0" distB="0" distL="0" distR="0" wp14:anchorId="6A6EE0E9" wp14:editId="74EB0B5C">
             <wp:extent cx="5731510" cy="1741170"/>
             <wp:effectExtent l="0" t="0" r="2540" b="0"/>
             <wp:docPr id="429505762" name="Picture 3"/>
@@ -6679,7 +6755,7 @@
         </w:rPr>
         <w:lastRenderedPageBreak/>
         <w:drawing>
-          <wp:inline distT="0" distB="0" distL="0" distR="0" wp14:anchorId="7B3128B4" wp14:editId="44F8D5B5">
+          <wp:inline distT="0" distB="0" distL="0" distR="0" wp14:anchorId="7B3128B4" wp14:editId="4F832338">
             <wp:extent cx="4914900" cy="1497449"/>
             <wp:effectExtent l="0" t="0" r="0" b="7620"/>
             <wp:docPr id="1234507756" name="Picture 5"/>
@@ -6908,7 +6984,7 @@
           <w:lang w:val="en-US"/>
         </w:rPr>
         <w:drawing>
-          <wp:anchor distT="0" distB="0" distL="114300" distR="114300" simplePos="0" relativeHeight="251659264" behindDoc="1" locked="0" layoutInCell="1" allowOverlap="1" wp14:anchorId="163D0BEA" wp14:editId="66437553">
+          <wp:anchor distT="0" distB="0" distL="114300" distR="114300" simplePos="0" relativeHeight="251659264" behindDoc="1" locked="0" layoutInCell="1" allowOverlap="1" wp14:anchorId="163D0BEA" wp14:editId="652820E7">
             <wp:simplePos x="0" y="0"/>
             <wp:positionH relativeFrom="margin">
               <wp:align>right</wp:align>
@@ -7245,7 +7321,7 @@
           <w:lang w:val="en-US"/>
         </w:rPr>
         <w:drawing>
-          <wp:inline distT="0" distB="0" distL="0" distR="0" wp14:anchorId="6C3CF192" wp14:editId="18C204EB">
+          <wp:inline distT="0" distB="0" distL="0" distR="0" wp14:anchorId="6C3CF192" wp14:editId="1A7066E5">
             <wp:extent cx="5731510" cy="1690370"/>
             <wp:effectExtent l="0" t="0" r="2540" b="5080"/>
             <wp:docPr id="1516771071" name="Picture 1"/>
@@ -8841,6 +8917,7 @@
   <w:style w:type="character" w:default="1" w:styleId="DefaultParagraphFont">
     <w:name w:val="Default Paragraph Font"/>
     <w:uiPriority w:val="1"/>
+    <w:semiHidden/>
     <w:unhideWhenUsed/>
   </w:style>
   <w:style w:type="table" w:default="1" w:styleId="TableNormal">

</xml_diff>